<commit_message>
lesson 506 - vocab and homework
</commit_message>
<xml_diff>
--- a/english_via_skype/solutions/doc/lesson_505_going bossless - phrases_edit.docx
+++ b/english_via_skype/solutions/doc/lesson_505_going bossless - phrases_edit.docx
@@ -62,10 +62,18 @@
           <w:sz w:val="32"/>
           <w:szCs w:val="32"/>
         </w:rPr>
-        <w:t xml:space="preserve"> phrase</w:t>
-      </w:r>
-      <w:bookmarkStart w:id="0" w:name="_GoBack"/>
-      <w:bookmarkEnd w:id="0"/>
+        <w:t xml:space="preserve"> </w:t>
+      </w:r>
+      <w:proofErr w:type="spellStart"/>
+      <w:r>
+        <w:rPr>
+          <w:b/>
+          <w:sz w:val="32"/>
+          <w:szCs w:val="32"/>
+        </w:rPr>
+        <w:t>phrase</w:t>
+      </w:r>
+      <w:proofErr w:type="spellEnd"/>
     </w:p>
     <w:p>
       <w:pPr>
@@ -87,11 +95,385 @@
       <w:proofErr w:type="spellStart"/>
       <w:r>
         <w:rPr>
+          <w:sz w:val="32"/>
+          <w:szCs w:val="32"/>
+        </w:rPr>
+        <w:t>d</w:t>
+      </w:r>
+      <w:r>
+        <w:rPr>
+          <w:sz w:val="32"/>
+          <w:szCs w:val="32"/>
+        </w:rPr>
+        <w:t>itch</w:t>
+      </w:r>
+      <w:proofErr w:type="spellEnd"/>
+      <w:r>
+        <w:rPr>
+          <w:sz w:val="32"/>
+          <w:szCs w:val="32"/>
+        </w:rPr>
+        <w:t xml:space="preserve">, </w:t>
+      </w:r>
+      <w:proofErr w:type="spellStart"/>
+      <w:r>
+        <w:rPr>
+          <w:sz w:val="32"/>
+          <w:szCs w:val="32"/>
+        </w:rPr>
+        <w:t>breath</w:t>
+      </w:r>
+      <w:proofErr w:type="spellEnd"/>
+      <w:r>
+        <w:rPr>
+          <w:sz w:val="32"/>
+          <w:szCs w:val="32"/>
+        </w:rPr>
+        <w:t xml:space="preserve"> down </w:t>
+      </w:r>
+      <w:proofErr w:type="spellStart"/>
+      <w:r>
+        <w:rPr>
+          <w:sz w:val="32"/>
+          <w:szCs w:val="32"/>
+        </w:rPr>
+        <w:t>sb’s</w:t>
+      </w:r>
+      <w:proofErr w:type="spellEnd"/>
+      <w:r>
+        <w:rPr>
+          <w:sz w:val="32"/>
+          <w:szCs w:val="32"/>
+        </w:rPr>
+        <w:t xml:space="preserve"> </w:t>
+      </w:r>
+      <w:proofErr w:type="spellStart"/>
+      <w:r>
+        <w:rPr>
+          <w:sz w:val="32"/>
+          <w:szCs w:val="32"/>
+        </w:rPr>
+        <w:t>neck</w:t>
+      </w:r>
+      <w:proofErr w:type="spellEnd"/>
+      <w:r>
+        <w:rPr>
+          <w:sz w:val="32"/>
+          <w:szCs w:val="32"/>
+        </w:rPr>
+        <w:t xml:space="preserve"> , </w:t>
+      </w:r>
+      <w:proofErr w:type="spellStart"/>
+      <w:r>
+        <w:rPr>
+          <w:sz w:val="32"/>
+          <w:szCs w:val="32"/>
+        </w:rPr>
+        <w:t>buck</w:t>
+      </w:r>
+      <w:proofErr w:type="spellEnd"/>
+      <w:r>
+        <w:rPr>
+          <w:sz w:val="32"/>
+          <w:szCs w:val="32"/>
+        </w:rPr>
+        <w:t xml:space="preserve"> the trend, </w:t>
+      </w:r>
+      <w:proofErr w:type="spellStart"/>
+      <w:r>
+        <w:rPr>
+          <w:sz w:val="32"/>
+          <w:szCs w:val="32"/>
+        </w:rPr>
+        <w:t>demise</w:t>
+      </w:r>
+      <w:proofErr w:type="spellEnd"/>
+      <w:r>
+        <w:rPr>
+          <w:sz w:val="32"/>
+          <w:szCs w:val="32"/>
+        </w:rPr>
+        <w:t xml:space="preserve">, </w:t>
+      </w:r>
+      <w:proofErr w:type="spellStart"/>
+      <w:r>
+        <w:rPr>
+          <w:sz w:val="32"/>
+          <w:szCs w:val="32"/>
+        </w:rPr>
+        <w:t>quest</w:t>
+      </w:r>
+      <w:proofErr w:type="spellEnd"/>
+      <w:r>
+        <w:rPr>
+          <w:sz w:val="32"/>
+          <w:szCs w:val="32"/>
+        </w:rPr>
+        <w:t xml:space="preserve"> for, </w:t>
+      </w:r>
+      <w:proofErr w:type="spellStart"/>
+      <w:r>
+        <w:rPr>
+          <w:sz w:val="32"/>
+          <w:szCs w:val="32"/>
+        </w:rPr>
+        <w:t>formidable</w:t>
+      </w:r>
+      <w:proofErr w:type="spellEnd"/>
+      <w:r>
+        <w:rPr>
+          <w:sz w:val="32"/>
+          <w:szCs w:val="32"/>
+        </w:rPr>
+        <w:t xml:space="preserve">, </w:t>
+      </w:r>
+      <w:proofErr w:type="spellStart"/>
+      <w:r>
+        <w:rPr>
+          <w:sz w:val="32"/>
+          <w:szCs w:val="32"/>
+        </w:rPr>
+        <w:t>submission</w:t>
+      </w:r>
+      <w:proofErr w:type="spellEnd"/>
+      <w:r>
+        <w:rPr>
+          <w:sz w:val="32"/>
+          <w:szCs w:val="32"/>
+        </w:rPr>
+        <w:t xml:space="preserve">, </w:t>
+      </w:r>
+      <w:proofErr w:type="spellStart"/>
+      <w:r>
+        <w:rPr>
+          <w:sz w:val="32"/>
+          <w:szCs w:val="32"/>
+        </w:rPr>
+        <w:t>sanity</w:t>
+      </w:r>
+      <w:proofErr w:type="spellEnd"/>
+      <w:r>
+        <w:rPr>
+          <w:sz w:val="32"/>
+          <w:szCs w:val="32"/>
+        </w:rPr>
+        <w:t xml:space="preserve">, </w:t>
+      </w:r>
+      <w:proofErr w:type="spellStart"/>
+      <w:r>
+        <w:rPr>
+          <w:sz w:val="32"/>
+          <w:szCs w:val="32"/>
+        </w:rPr>
+        <w:t>allegiance</w:t>
+      </w:r>
+      <w:proofErr w:type="spellEnd"/>
+      <w:r>
+        <w:rPr>
+          <w:sz w:val="32"/>
+          <w:szCs w:val="32"/>
+        </w:rPr>
+        <w:t xml:space="preserve">, </w:t>
+      </w:r>
+      <w:proofErr w:type="spellStart"/>
+      <w:r>
+        <w:rPr>
+          <w:sz w:val="32"/>
+          <w:szCs w:val="32"/>
+        </w:rPr>
+        <w:t>give</w:t>
+      </w:r>
+      <w:proofErr w:type="spellEnd"/>
+      <w:r>
+        <w:rPr>
+          <w:sz w:val="32"/>
+          <w:szCs w:val="32"/>
+        </w:rPr>
+        <w:t xml:space="preserve"> </w:t>
+      </w:r>
+      <w:proofErr w:type="spellStart"/>
+      <w:r>
+        <w:rPr>
+          <w:sz w:val="32"/>
+          <w:szCs w:val="32"/>
+        </w:rPr>
+        <w:t>it</w:t>
+      </w:r>
+      <w:proofErr w:type="spellEnd"/>
+      <w:r>
+        <w:rPr>
+          <w:sz w:val="32"/>
+          <w:szCs w:val="32"/>
+        </w:rPr>
+        <w:t xml:space="preserve"> a go , </w:t>
+      </w:r>
+      <w:proofErr w:type="spellStart"/>
+      <w:r>
+        <w:rPr>
+          <w:sz w:val="32"/>
+          <w:szCs w:val="32"/>
+        </w:rPr>
+        <w:t>fill</w:t>
+      </w:r>
+      <w:proofErr w:type="spellEnd"/>
+      <w:r>
+        <w:rPr>
+          <w:sz w:val="32"/>
+          <w:szCs w:val="32"/>
+        </w:rPr>
+        <w:t xml:space="preserve"> the gap, </w:t>
+      </w:r>
+      <w:proofErr w:type="spellStart"/>
+      <w:r>
+        <w:rPr>
+          <w:sz w:val="32"/>
+          <w:szCs w:val="32"/>
+        </w:rPr>
+        <w:t>replete</w:t>
+      </w:r>
+      <w:proofErr w:type="spellEnd"/>
+      <w:r>
+        <w:rPr>
+          <w:sz w:val="32"/>
+          <w:szCs w:val="32"/>
+        </w:rPr>
+        <w:t xml:space="preserve">, </w:t>
+      </w:r>
+      <w:proofErr w:type="spellStart"/>
+      <w:r>
+        <w:rPr>
+          <w:sz w:val="32"/>
+          <w:szCs w:val="32"/>
+        </w:rPr>
+        <w:t>wacky</w:t>
+      </w:r>
+      <w:proofErr w:type="spellEnd"/>
+      <w:r>
+        <w:rPr>
+          <w:sz w:val="32"/>
+          <w:szCs w:val="32"/>
+        </w:rPr>
+        <w:t xml:space="preserve">, </w:t>
+      </w:r>
+      <w:proofErr w:type="spellStart"/>
+      <w:r>
+        <w:rPr>
+          <w:sz w:val="32"/>
+          <w:szCs w:val="32"/>
+        </w:rPr>
+        <w:t>pay</w:t>
+      </w:r>
+      <w:proofErr w:type="spellEnd"/>
+      <w:r>
+        <w:rPr>
+          <w:sz w:val="32"/>
+          <w:szCs w:val="32"/>
+        </w:rPr>
+        <w:t xml:space="preserve"> </w:t>
+      </w:r>
+      <w:proofErr w:type="spellStart"/>
+      <w:r>
+        <w:rPr>
+          <w:sz w:val="32"/>
+          <w:szCs w:val="32"/>
+        </w:rPr>
+        <w:t>differentials</w:t>
+      </w:r>
+      <w:proofErr w:type="spellEnd"/>
+      <w:r>
+        <w:rPr>
+          <w:sz w:val="32"/>
+          <w:szCs w:val="32"/>
+        </w:rPr>
+        <w:t xml:space="preserve">, </w:t>
+      </w:r>
+      <w:proofErr w:type="spellStart"/>
+      <w:r>
+        <w:rPr>
+          <w:sz w:val="32"/>
+          <w:szCs w:val="32"/>
+        </w:rPr>
+        <w:t>pinned</w:t>
+      </w:r>
+      <w:proofErr w:type="spellEnd"/>
+      <w:r>
+        <w:rPr>
+          <w:sz w:val="32"/>
+          <w:szCs w:val="32"/>
+        </w:rPr>
+        <w:t xml:space="preserve"> to , go </w:t>
+      </w:r>
+      <w:proofErr w:type="spellStart"/>
+      <w:r>
+        <w:rPr>
+          <w:sz w:val="32"/>
+          <w:szCs w:val="32"/>
+        </w:rPr>
+        <w:t>against</w:t>
+      </w:r>
+      <w:proofErr w:type="spellEnd"/>
+      <w:r>
+        <w:rPr>
+          <w:sz w:val="32"/>
+          <w:szCs w:val="32"/>
+        </w:rPr>
+        <w:t xml:space="preserve"> the </w:t>
+      </w:r>
+      <w:proofErr w:type="spellStart"/>
+      <w:r>
+        <w:rPr>
+          <w:sz w:val="32"/>
+          <w:szCs w:val="32"/>
+        </w:rPr>
+        <w:t>grain</w:t>
+      </w:r>
+      <w:proofErr w:type="spellEnd"/>
+      <w:r>
+        <w:rPr>
+          <w:sz w:val="32"/>
+          <w:szCs w:val="32"/>
+        </w:rPr>
+        <w:t>,</w:t>
+      </w:r>
+      <w:r>
+        <w:rPr>
           <w:b/>
           <w:sz w:val="32"/>
           <w:szCs w:val="32"/>
         </w:rPr>
-        <w:t>d</w:t>
+        <w:t xml:space="preserve"> </w:t>
+      </w:r>
+      <w:proofErr w:type="spellStart"/>
+      <w:r>
+        <w:rPr>
+          <w:sz w:val="32"/>
+          <w:szCs w:val="32"/>
+        </w:rPr>
+        <w:t>cumbersome</w:t>
+      </w:r>
+      <w:proofErr w:type="spellEnd"/>
+      <w:r>
+        <w:rPr>
+          <w:sz w:val="32"/>
+          <w:szCs w:val="32"/>
+        </w:rPr>
+        <w:t xml:space="preserve">, </w:t>
+      </w:r>
+      <w:proofErr w:type="spellStart"/>
+      <w:r>
+        <w:rPr>
+          <w:sz w:val="32"/>
+          <w:szCs w:val="32"/>
+        </w:rPr>
+        <w:t>buzz</w:t>
+      </w:r>
+      <w:proofErr w:type="spellEnd"/>
+      <w:r>
+        <w:rPr>
+          <w:sz w:val="32"/>
+          <w:szCs w:val="32"/>
+        </w:rPr>
+        <w:t xml:space="preserve"> ,</w:t>
       </w:r>
       <w:r>
         <w:rPr>
@@ -99,412 +481,7 @@
           <w:sz w:val="32"/>
           <w:szCs w:val="32"/>
         </w:rPr>
-        <w:t>itch</w:t>
-      </w:r>
-      <w:proofErr w:type="spellEnd"/>
-      <w:r>
-        <w:rPr>
-          <w:b/>
-          <w:sz w:val="32"/>
-          <w:szCs w:val="32"/>
-        </w:rPr>
-        <w:t xml:space="preserve">, </w:t>
-      </w:r>
-      <w:proofErr w:type="spellStart"/>
-      <w:r>
-        <w:rPr>
-          <w:b/>
-          <w:sz w:val="32"/>
-          <w:szCs w:val="32"/>
-        </w:rPr>
-        <w:t>breath</w:t>
-      </w:r>
-      <w:proofErr w:type="spellEnd"/>
-      <w:r>
-        <w:rPr>
-          <w:b/>
-          <w:sz w:val="32"/>
-          <w:szCs w:val="32"/>
-        </w:rPr>
-        <w:t xml:space="preserve"> down </w:t>
-      </w:r>
-      <w:proofErr w:type="spellStart"/>
-      <w:r>
-        <w:rPr>
-          <w:b/>
-          <w:sz w:val="32"/>
-          <w:szCs w:val="32"/>
-        </w:rPr>
-        <w:t>sb’s</w:t>
-      </w:r>
-      <w:proofErr w:type="spellEnd"/>
-      <w:r>
-        <w:rPr>
-          <w:b/>
-          <w:sz w:val="32"/>
-          <w:szCs w:val="32"/>
-        </w:rPr>
-        <w:t xml:space="preserve"> </w:t>
-      </w:r>
-      <w:proofErr w:type="spellStart"/>
-      <w:r>
-        <w:rPr>
-          <w:b/>
-          <w:sz w:val="32"/>
-          <w:szCs w:val="32"/>
-        </w:rPr>
-        <w:t>neck</w:t>
-      </w:r>
-      <w:proofErr w:type="spellEnd"/>
-      <w:r>
-        <w:rPr>
-          <w:b/>
-          <w:sz w:val="32"/>
-          <w:szCs w:val="32"/>
-        </w:rPr>
-        <w:t xml:space="preserve"> , </w:t>
-      </w:r>
-      <w:proofErr w:type="spellStart"/>
-      <w:r>
-        <w:rPr>
-          <w:b/>
-          <w:sz w:val="32"/>
-          <w:szCs w:val="32"/>
-        </w:rPr>
-        <w:t>buck</w:t>
-      </w:r>
-      <w:proofErr w:type="spellEnd"/>
-      <w:r>
-        <w:rPr>
-          <w:b/>
-          <w:sz w:val="32"/>
-          <w:szCs w:val="32"/>
-        </w:rPr>
-        <w:t xml:space="preserve"> the trend, </w:t>
-      </w:r>
-      <w:proofErr w:type="spellStart"/>
-      <w:r>
-        <w:rPr>
-          <w:b/>
-          <w:sz w:val="32"/>
-          <w:szCs w:val="32"/>
-        </w:rPr>
-        <w:t>demise</w:t>
-      </w:r>
-      <w:proofErr w:type="spellEnd"/>
-      <w:r>
-        <w:rPr>
-          <w:b/>
-          <w:sz w:val="32"/>
-          <w:szCs w:val="32"/>
-        </w:rPr>
-        <w:t xml:space="preserve">, </w:t>
-      </w:r>
-      <w:proofErr w:type="spellStart"/>
-      <w:r>
-        <w:rPr>
-          <w:b/>
-          <w:sz w:val="32"/>
-          <w:szCs w:val="32"/>
-        </w:rPr>
-        <w:t>quest</w:t>
-      </w:r>
-      <w:proofErr w:type="spellEnd"/>
-      <w:r>
-        <w:rPr>
-          <w:b/>
-          <w:sz w:val="32"/>
-          <w:szCs w:val="32"/>
-        </w:rPr>
-        <w:t xml:space="preserve"> for, </w:t>
-      </w:r>
-      <w:proofErr w:type="spellStart"/>
-      <w:r>
-        <w:rPr>
-          <w:b/>
-          <w:sz w:val="32"/>
-          <w:szCs w:val="32"/>
-        </w:rPr>
-        <w:t>formidable</w:t>
-      </w:r>
-      <w:proofErr w:type="spellEnd"/>
-      <w:r>
-        <w:rPr>
-          <w:b/>
-          <w:sz w:val="32"/>
-          <w:szCs w:val="32"/>
-        </w:rPr>
-        <w:t xml:space="preserve">, </w:t>
-      </w:r>
-      <w:proofErr w:type="spellStart"/>
-      <w:r>
-        <w:rPr>
-          <w:b/>
-          <w:sz w:val="32"/>
-          <w:szCs w:val="32"/>
-        </w:rPr>
-        <w:t>submission</w:t>
-      </w:r>
-      <w:proofErr w:type="spellEnd"/>
-      <w:r>
-        <w:rPr>
-          <w:b/>
-          <w:sz w:val="32"/>
-          <w:szCs w:val="32"/>
-        </w:rPr>
-        <w:t xml:space="preserve">, </w:t>
-      </w:r>
-      <w:proofErr w:type="spellStart"/>
-      <w:r>
-        <w:rPr>
-          <w:b/>
-          <w:sz w:val="32"/>
-          <w:szCs w:val="32"/>
-        </w:rPr>
-        <w:t>sanity</w:t>
-      </w:r>
-      <w:proofErr w:type="spellEnd"/>
-      <w:r>
-        <w:rPr>
-          <w:b/>
-          <w:sz w:val="32"/>
-          <w:szCs w:val="32"/>
-        </w:rPr>
-        <w:t xml:space="preserve">, </w:t>
-      </w:r>
-      <w:proofErr w:type="spellStart"/>
-      <w:r>
-        <w:rPr>
-          <w:b/>
-          <w:sz w:val="32"/>
-          <w:szCs w:val="32"/>
-        </w:rPr>
-        <w:t>allegiance</w:t>
-      </w:r>
-      <w:proofErr w:type="spellEnd"/>
-      <w:r>
-        <w:rPr>
-          <w:b/>
-          <w:sz w:val="32"/>
-          <w:szCs w:val="32"/>
-        </w:rPr>
-        <w:t xml:space="preserve">, </w:t>
-      </w:r>
-      <w:proofErr w:type="spellStart"/>
-      <w:r>
-        <w:rPr>
-          <w:b/>
-          <w:sz w:val="32"/>
-          <w:szCs w:val="32"/>
-        </w:rPr>
-        <w:t>give</w:t>
-      </w:r>
-      <w:proofErr w:type="spellEnd"/>
-      <w:r>
-        <w:rPr>
-          <w:b/>
-          <w:sz w:val="32"/>
-          <w:szCs w:val="32"/>
-        </w:rPr>
-        <w:t xml:space="preserve"> </w:t>
-      </w:r>
-      <w:proofErr w:type="spellStart"/>
-      <w:r>
-        <w:rPr>
-          <w:b/>
-          <w:sz w:val="32"/>
-          <w:szCs w:val="32"/>
-        </w:rPr>
-        <w:t>it</w:t>
-      </w:r>
-      <w:proofErr w:type="spellEnd"/>
-      <w:r>
-        <w:rPr>
-          <w:b/>
-          <w:sz w:val="32"/>
-          <w:szCs w:val="32"/>
-        </w:rPr>
-        <w:t xml:space="preserve"> a go , </w:t>
-      </w:r>
-      <w:proofErr w:type="spellStart"/>
-      <w:r>
-        <w:rPr>
-          <w:b/>
-          <w:sz w:val="32"/>
-          <w:szCs w:val="32"/>
-        </w:rPr>
-        <w:t>fill</w:t>
-      </w:r>
-      <w:proofErr w:type="spellEnd"/>
-      <w:r>
-        <w:rPr>
-          <w:b/>
-          <w:sz w:val="32"/>
-          <w:szCs w:val="32"/>
-        </w:rPr>
-        <w:t xml:space="preserve"> the gap, </w:t>
-      </w:r>
-      <w:proofErr w:type="spellStart"/>
-      <w:r>
-        <w:rPr>
-          <w:b/>
-          <w:sz w:val="32"/>
-          <w:szCs w:val="32"/>
-        </w:rPr>
-        <w:t>replete</w:t>
-      </w:r>
-      <w:proofErr w:type="spellEnd"/>
-      <w:r>
-        <w:rPr>
-          <w:b/>
-          <w:sz w:val="32"/>
-          <w:szCs w:val="32"/>
-        </w:rPr>
-        <w:t xml:space="preserve">, </w:t>
-      </w:r>
-      <w:proofErr w:type="spellStart"/>
-      <w:r>
-        <w:rPr>
-          <w:b/>
-          <w:sz w:val="32"/>
-          <w:szCs w:val="32"/>
-        </w:rPr>
-        <w:t>wacky</w:t>
-      </w:r>
-      <w:proofErr w:type="spellEnd"/>
-      <w:r>
-        <w:rPr>
-          <w:b/>
-          <w:sz w:val="32"/>
-          <w:szCs w:val="32"/>
-        </w:rPr>
-        <w:t xml:space="preserve">, </w:t>
-      </w:r>
-      <w:proofErr w:type="spellStart"/>
-      <w:r>
-        <w:rPr>
-          <w:b/>
-          <w:sz w:val="32"/>
-          <w:szCs w:val="32"/>
-        </w:rPr>
-        <w:t>pay</w:t>
-      </w:r>
-      <w:proofErr w:type="spellEnd"/>
-      <w:r>
-        <w:rPr>
-          <w:b/>
-          <w:sz w:val="32"/>
-          <w:szCs w:val="32"/>
-        </w:rPr>
-        <w:t xml:space="preserve"> </w:t>
-      </w:r>
-      <w:proofErr w:type="spellStart"/>
-      <w:r>
-        <w:rPr>
-          <w:b/>
-          <w:sz w:val="32"/>
-          <w:szCs w:val="32"/>
-        </w:rPr>
-        <w:t>differentials</w:t>
-      </w:r>
-      <w:proofErr w:type="spellEnd"/>
-      <w:r>
-        <w:rPr>
-          <w:b/>
-          <w:sz w:val="32"/>
-          <w:szCs w:val="32"/>
-        </w:rPr>
-        <w:t xml:space="preserve">, </w:t>
-      </w:r>
-      <w:proofErr w:type="spellStart"/>
-      <w:r>
-        <w:rPr>
-          <w:b/>
-          <w:sz w:val="32"/>
-          <w:szCs w:val="32"/>
-        </w:rPr>
-        <w:t>pinned</w:t>
-      </w:r>
-      <w:proofErr w:type="spellEnd"/>
-      <w:r>
-        <w:rPr>
-          <w:b/>
-          <w:sz w:val="32"/>
-          <w:szCs w:val="32"/>
-        </w:rPr>
-        <w:t xml:space="preserve"> to , go </w:t>
-      </w:r>
-      <w:proofErr w:type="spellStart"/>
-      <w:r>
-        <w:rPr>
-          <w:b/>
-          <w:sz w:val="32"/>
-          <w:szCs w:val="32"/>
-        </w:rPr>
-        <w:t>against</w:t>
-      </w:r>
-      <w:proofErr w:type="spellEnd"/>
-      <w:r>
-        <w:rPr>
-          <w:b/>
-          <w:sz w:val="32"/>
-          <w:szCs w:val="32"/>
-        </w:rPr>
-        <w:t xml:space="preserve"> the </w:t>
-      </w:r>
-      <w:proofErr w:type="spellStart"/>
-      <w:r>
-        <w:rPr>
-          <w:b/>
-          <w:sz w:val="32"/>
-          <w:szCs w:val="32"/>
-        </w:rPr>
-        <w:t>grain</w:t>
-      </w:r>
-      <w:proofErr w:type="spellEnd"/>
-      <w:r>
-        <w:rPr>
-          <w:b/>
-          <w:sz w:val="32"/>
-          <w:szCs w:val="32"/>
-        </w:rPr>
-        <w:t xml:space="preserve">, </w:t>
-      </w:r>
-      <w:proofErr w:type="spellStart"/>
-      <w:r>
-        <w:rPr>
-          <w:b/>
-          <w:sz w:val="32"/>
-          <w:szCs w:val="32"/>
-        </w:rPr>
-        <w:t>cumbersome</w:t>
-      </w:r>
-      <w:proofErr w:type="spellEnd"/>
-      <w:r>
-        <w:rPr>
-          <w:b/>
-          <w:sz w:val="32"/>
-          <w:szCs w:val="32"/>
-        </w:rPr>
-        <w:t xml:space="preserve">, </w:t>
-      </w:r>
-      <w:proofErr w:type="spellStart"/>
-      <w:r>
-        <w:rPr>
-          <w:b/>
-          <w:sz w:val="32"/>
-          <w:szCs w:val="32"/>
-        </w:rPr>
-        <w:t>buzz</w:t>
-      </w:r>
-      <w:proofErr w:type="spellEnd"/>
-      <w:r>
-        <w:rPr>
-          <w:b/>
-          <w:sz w:val="32"/>
-          <w:szCs w:val="32"/>
-        </w:rPr>
-        <w:t xml:space="preserve"> , </w:t>
+        <w:t xml:space="preserve"> </w:t>
       </w:r>
     </w:p>
     <w:p>
@@ -644,7 +621,29 @@
           <w:szCs w:val="32"/>
           <w:shd w:val="clear" w:color="auto" w:fill="FFFFFF"/>
         </w:rPr>
-        <w:t>…………………..</w:t>
+        <w:t>…</w:t>
+      </w:r>
+      <w:proofErr w:type="spellStart"/>
+      <w:r>
+        <w:rPr>
+          <w:rFonts w:ascii="Arial" w:hAnsi="Arial" w:cs="Arial"/>
+          <w:color w:val="4D4D4D"/>
+          <w:sz w:val="32"/>
+          <w:szCs w:val="32"/>
+          <w:shd w:val="clear" w:color="auto" w:fill="FFFFFF"/>
+        </w:rPr>
+        <w:t>ditch</w:t>
+      </w:r>
+      <w:proofErr w:type="spellEnd"/>
+      <w:r>
+        <w:rPr>
+          <w:rFonts w:ascii="Arial" w:hAnsi="Arial" w:cs="Arial"/>
+          <w:color w:val="4D4D4D"/>
+          <w:sz w:val="32"/>
+          <w:szCs w:val="32"/>
+          <w:shd w:val="clear" w:color="auto" w:fill="FFFFFF"/>
+        </w:rPr>
+        <w:t>………………..</w:t>
       </w:r>
       <w:proofErr w:type="spellStart"/>
       <w:r>
@@ -1259,7 +1258,39 @@
           <w:szCs w:val="32"/>
           <w:shd w:val="clear" w:color="auto" w:fill="FFFFFF"/>
         </w:rPr>
-        <w:t xml:space="preserve"> ……………………….</w:t>
+        <w:t xml:space="preserve"> …</w:t>
+      </w:r>
+      <w:proofErr w:type="spellStart"/>
+      <w:r>
+        <w:rPr>
+          <w:rFonts w:ascii="Arial" w:hAnsi="Arial" w:cs="Arial"/>
+          <w:color w:val="4D4D4D"/>
+          <w:sz w:val="32"/>
+          <w:szCs w:val="32"/>
+          <w:shd w:val="clear" w:color="auto" w:fill="FFFFFF"/>
+        </w:rPr>
+        <w:t>buck</w:t>
+      </w:r>
+      <w:proofErr w:type="spellEnd"/>
+      <w:r>
+        <w:rPr>
+          <w:rFonts w:ascii="Arial" w:hAnsi="Arial" w:cs="Arial"/>
+          <w:color w:val="4D4D4D"/>
+          <w:sz w:val="32"/>
+          <w:szCs w:val="32"/>
+          <w:shd w:val="clear" w:color="auto" w:fill="FFFFFF"/>
+        </w:rPr>
+        <w:t xml:space="preserve"> the trend</w:t>
+      </w:r>
+      <w:r>
+        <w:rPr>
+          <w:rFonts w:ascii="Arial" w:hAnsi="Arial" w:cs="Arial"/>
+          <w:color w:val="4D4D4D"/>
+          <w:sz w:val="32"/>
+          <w:szCs w:val="32"/>
+          <w:shd w:val="clear" w:color="auto" w:fill="FFFFFF"/>
+        </w:rPr>
+        <w:t>…………………….</w:t>
       </w:r>
     </w:p>
     <w:p>
@@ -1302,7 +1333,51 @@
           <w:szCs w:val="32"/>
           <w:shd w:val="clear" w:color="auto" w:fill="FFFFFF"/>
         </w:rPr>
-        <w:t xml:space="preserve"> to ………………………..as </w:t>
+        <w:t xml:space="preserve"> to …</w:t>
+      </w:r>
+      <w:r>
+        <w:rPr>
+          <w:rFonts w:ascii="Arial" w:hAnsi="Arial" w:cs="Arial"/>
+          <w:color w:val="4D4D4D"/>
+          <w:sz w:val="32"/>
+          <w:szCs w:val="32"/>
+          <w:shd w:val="clear" w:color="auto" w:fill="FFFFFF"/>
+        </w:rPr>
+        <w:t xml:space="preserve">go </w:t>
+      </w:r>
+      <w:proofErr w:type="spellStart"/>
+      <w:r>
+        <w:rPr>
+          <w:rFonts w:ascii="Arial" w:hAnsi="Arial" w:cs="Arial"/>
+          <w:color w:val="4D4D4D"/>
+          <w:sz w:val="32"/>
+          <w:szCs w:val="32"/>
+          <w:shd w:val="clear" w:color="auto" w:fill="FFFFFF"/>
+        </w:rPr>
+        <w:t>against</w:t>
+      </w:r>
+      <w:proofErr w:type="spellEnd"/>
+      <w:r>
+        <w:rPr>
+          <w:rFonts w:ascii="Arial" w:hAnsi="Arial" w:cs="Arial"/>
+          <w:color w:val="4D4D4D"/>
+          <w:sz w:val="32"/>
+          <w:szCs w:val="32"/>
+          <w:shd w:val="clear" w:color="auto" w:fill="FFFFFF"/>
+        </w:rPr>
+        <w:t xml:space="preserve"> the grain</w:t>
+      </w:r>
+      <w:bookmarkStart w:id="0" w:name="_GoBack"/>
+      <w:bookmarkEnd w:id="0"/>
+      <w:r>
+        <w:rPr>
+          <w:rFonts w:ascii="Arial" w:hAnsi="Arial" w:cs="Arial"/>
+          <w:color w:val="4D4D4D"/>
+          <w:sz w:val="32"/>
+          <w:szCs w:val="32"/>
+          <w:shd w:val="clear" w:color="auto" w:fill="FFFFFF"/>
+        </w:rPr>
+        <w:t xml:space="preserve">……………………..as </w:t>
       </w:r>
       <w:proofErr w:type="spellStart"/>
       <w:r>
@@ -1542,7 +1617,39 @@
           <w:szCs w:val="32"/>
           <w:shd w:val="clear" w:color="auto" w:fill="FFFFFF"/>
         </w:rPr>
-        <w:t xml:space="preserve"> ……………………………..to </w:t>
+        <w:t xml:space="preserve"> …</w:t>
+      </w:r>
+      <w:proofErr w:type="spellStart"/>
+      <w:r>
+        <w:rPr>
+          <w:rFonts w:ascii="Arial" w:hAnsi="Arial" w:cs="Arial"/>
+          <w:color w:val="4D4D4D"/>
+          <w:sz w:val="32"/>
+          <w:szCs w:val="32"/>
+          <w:shd w:val="clear" w:color="auto" w:fill="FFFFFF"/>
+        </w:rPr>
+        <w:t>pinned</w:t>
+      </w:r>
+      <w:proofErr w:type="spellEnd"/>
+      <w:r>
+        <w:rPr>
+          <w:rFonts w:ascii="Arial" w:hAnsi="Arial" w:cs="Arial"/>
+          <w:color w:val="4D4D4D"/>
+          <w:sz w:val="32"/>
+          <w:szCs w:val="32"/>
+          <w:shd w:val="clear" w:color="auto" w:fill="FFFFFF"/>
+        </w:rPr>
+        <w:t xml:space="preserve"> </w:t>
+      </w:r>
+      <w:r>
+        <w:rPr>
+          <w:rFonts w:ascii="Arial" w:hAnsi="Arial" w:cs="Arial"/>
+          <w:color w:val="4D4D4D"/>
+          <w:sz w:val="32"/>
+          <w:szCs w:val="32"/>
+          <w:shd w:val="clear" w:color="auto" w:fill="FFFFFF"/>
+        </w:rPr>
+        <w:t xml:space="preserve">…………………..to </w:t>
       </w:r>
       <w:proofErr w:type="spellStart"/>
       <w:r>
@@ -1641,7 +1748,73 @@
           <w:szCs w:val="32"/>
           <w:shd w:val="clear" w:color="auto" w:fill="FFFFFF"/>
         </w:rPr>
-        <w:t xml:space="preserve"> ……………………………..</w:t>
+        <w:t xml:space="preserve"> …</w:t>
+      </w:r>
+      <w:proofErr w:type="spellStart"/>
+      <w:r>
+        <w:rPr>
+          <w:rFonts w:ascii="Arial" w:hAnsi="Arial" w:cs="Arial"/>
+          <w:color w:val="4D4D4D"/>
+          <w:sz w:val="32"/>
+          <w:szCs w:val="32"/>
+          <w:shd w:val="clear" w:color="auto" w:fill="FFFFFF"/>
+        </w:rPr>
+        <w:t>breath</w:t>
+      </w:r>
+      <w:proofErr w:type="spellEnd"/>
+      <w:r>
+        <w:rPr>
+          <w:rFonts w:ascii="Arial" w:hAnsi="Arial" w:cs="Arial"/>
+          <w:color w:val="4D4D4D"/>
+          <w:sz w:val="32"/>
+          <w:szCs w:val="32"/>
+          <w:shd w:val="clear" w:color="auto" w:fill="FFFFFF"/>
+        </w:rPr>
+        <w:t xml:space="preserve"> down </w:t>
+      </w:r>
+      <w:proofErr w:type="spellStart"/>
+      <w:r>
+        <w:rPr>
+          <w:rFonts w:ascii="Arial" w:hAnsi="Arial" w:cs="Arial"/>
+          <w:color w:val="4D4D4D"/>
+          <w:sz w:val="32"/>
+          <w:szCs w:val="32"/>
+          <w:shd w:val="clear" w:color="auto" w:fill="FFFFFF"/>
+        </w:rPr>
+        <w:t>our</w:t>
+      </w:r>
+      <w:proofErr w:type="spellEnd"/>
+      <w:r>
+        <w:rPr>
+          <w:rFonts w:ascii="Arial" w:hAnsi="Arial" w:cs="Arial"/>
+          <w:color w:val="4D4D4D"/>
+          <w:sz w:val="32"/>
+          <w:szCs w:val="32"/>
+          <w:shd w:val="clear" w:color="auto" w:fill="FFFFFF"/>
+        </w:rPr>
+        <w:t xml:space="preserve"> </w:t>
+      </w:r>
+      <w:proofErr w:type="spellStart"/>
+      <w:r>
+        <w:rPr>
+          <w:rFonts w:ascii="Arial" w:hAnsi="Arial" w:cs="Arial"/>
+          <w:color w:val="4D4D4D"/>
+          <w:sz w:val="32"/>
+          <w:szCs w:val="32"/>
+          <w:shd w:val="clear" w:color="auto" w:fill="FFFFFF"/>
+        </w:rPr>
+        <w:t>neck</w:t>
+      </w:r>
+      <w:proofErr w:type="spellEnd"/>
+      <w:r>
+        <w:rPr>
+          <w:rFonts w:ascii="Arial" w:hAnsi="Arial" w:cs="Arial"/>
+          <w:color w:val="4D4D4D"/>
+          <w:sz w:val="32"/>
+          <w:szCs w:val="32"/>
+          <w:shd w:val="clear" w:color="auto" w:fill="FFFFFF"/>
+        </w:rPr>
+        <w:t>…………………………..</w:t>
       </w:r>
       <w:proofErr w:type="spellStart"/>
       <w:r>
@@ -2704,7 +2877,39 @@
           <w:szCs w:val="32"/>
           <w:shd w:val="clear" w:color="auto" w:fill="FFFFFF"/>
         </w:rPr>
-        <w:t xml:space="preserve"> a  ……………. out of </w:t>
+        <w:t xml:space="preserve"> a  …</w:t>
+      </w:r>
+      <w:proofErr w:type="spellStart"/>
+      <w:r>
+        <w:rPr>
+          <w:rFonts w:ascii="Arial" w:hAnsi="Arial" w:cs="Arial"/>
+          <w:color w:val="4D4D4D"/>
+          <w:sz w:val="32"/>
+          <w:szCs w:val="32"/>
+          <w:shd w:val="clear" w:color="auto" w:fill="FFFFFF"/>
+        </w:rPr>
+        <w:t>buzz</w:t>
+      </w:r>
+      <w:proofErr w:type="spellEnd"/>
+      <w:r>
+        <w:rPr>
+          <w:rFonts w:ascii="Arial" w:hAnsi="Arial" w:cs="Arial"/>
+          <w:color w:val="4D4D4D"/>
+          <w:sz w:val="32"/>
+          <w:szCs w:val="32"/>
+          <w:shd w:val="clear" w:color="auto" w:fill="FFFFFF"/>
+        </w:rPr>
+        <w:t>…</w:t>
+      </w:r>
+      <w:r>
+        <w:rPr>
+          <w:rFonts w:ascii="Arial" w:hAnsi="Arial" w:cs="Arial"/>
+          <w:color w:val="4D4D4D"/>
+          <w:sz w:val="32"/>
+          <w:szCs w:val="32"/>
+          <w:shd w:val="clear" w:color="auto" w:fill="FFFFFF"/>
+        </w:rPr>
+        <w:t xml:space="preserve">. out of </w:t>
       </w:r>
       <w:proofErr w:type="spellStart"/>
       <w:r>
@@ -2792,17 +2997,7 @@
           <w:szCs w:val="32"/>
           <w:shd w:val="clear" w:color="auto" w:fill="FFFFFF"/>
         </w:rPr>
-        <w:t>H</w:t>
-      </w:r>
-      <w:r>
-        <w:rPr>
-          <w:rFonts w:ascii="Arial" w:hAnsi="Arial" w:cs="Arial"/>
-          <w:color w:val="4D4D4D"/>
-          <w:sz w:val="32"/>
-          <w:szCs w:val="32"/>
-          <w:shd w:val="clear" w:color="auto" w:fill="FFFFFF"/>
-        </w:rPr>
-        <w:t>istory</w:t>
+        <w:t>History</w:t>
       </w:r>
       <w:proofErr w:type="spellEnd"/>
       <w:r>

</xml_diff>